<commit_message>
optimize code : ok for every samples
</commit_message>
<xml_diff>
--- a/doc/LMS_Assignment.docx
+++ b/doc/LMS_Assignment.docx
@@ -129,13 +129,15 @@
         <w:jc w:val="both"/>
         <w:rPr>
           <w:rFonts w:ascii="ArialMT" w:hAnsi="ArialMT" w:cs="ArialMT"/>
-          <w:color w:val="1F3864" w:themeColor="accent5" w:themeShade="80"/>
-          <w:lang w:val="en-US"/>
-        </w:rPr>
-      </w:pPr>
-      <w:r>
-        <w:rPr>
-          <w:rFonts w:ascii="ArialMT" w:hAnsi="ArialMT" w:cs="ArialMT"/>
+          <w:b/>
+          <w:color w:val="1F3864" w:themeColor="accent5" w:themeShade="80"/>
+          <w:lang w:val="en-US"/>
+        </w:rPr>
+      </w:pPr>
+      <w:r>
+        <w:rPr>
+          <w:rFonts w:ascii="ArialMT" w:hAnsi="ArialMT" w:cs="ArialMT"/>
+          <w:b/>
           <w:color w:val="1F3864" w:themeColor="accent5" w:themeShade="80"/>
           <w:lang w:val="en-US"/>
         </w:rPr>
@@ -145,6 +147,7 @@
       <w:r>
         <w:rPr>
           <w:rFonts w:ascii="ArialMT" w:hAnsi="ArialMT" w:cs="ArialMT"/>
+          <w:b/>
           <w:color w:val="1F3864" w:themeColor="accent5" w:themeShade="80"/>
           <w:lang w:val="en-US"/>
         </w:rPr>
@@ -154,6 +157,7 @@
       <w:r>
         <w:rPr>
           <w:rFonts w:ascii="ArialMT" w:hAnsi="ArialMT" w:cs="ArialMT"/>
+          <w:b/>
           <w:color w:val="1F3864" w:themeColor="accent5" w:themeShade="80"/>
           <w:lang w:val="en-US"/>
         </w:rPr>
@@ -278,6 +282,7 @@
         <w:jc w:val="both"/>
         <w:rPr>
           <w:rFonts w:ascii="ArialMT" w:hAnsi="ArialMT" w:cs="ArialMT"/>
+          <w:b/>
           <w:color w:val="1F3864" w:themeColor="accent5" w:themeShade="80"/>
           <w:lang w:val="en-US"/>
         </w:rPr>
@@ -292,13 +297,15 @@
         <w:jc w:val="both"/>
         <w:rPr>
           <w:rFonts w:ascii="ArialMT" w:hAnsi="ArialMT" w:cs="ArialMT"/>
-          <w:color w:val="1F3864" w:themeColor="accent5" w:themeShade="80"/>
-          <w:lang w:val="en-US"/>
-        </w:rPr>
-      </w:pPr>
-      <w:r>
-        <w:rPr>
-          <w:rFonts w:ascii="ArialMT" w:hAnsi="ArialMT" w:cs="ArialMT"/>
+          <w:b/>
+          <w:color w:val="1F3864" w:themeColor="accent5" w:themeShade="80"/>
+          <w:lang w:val="en-US"/>
+        </w:rPr>
+      </w:pPr>
+      <w:r>
+        <w:rPr>
+          <w:rFonts w:ascii="ArialMT" w:hAnsi="ArialMT" w:cs="ArialMT"/>
+          <w:b/>
           <w:color w:val="1F3864" w:themeColor="accent5" w:themeShade="80"/>
           <w:lang w:val="en-US"/>
         </w:rPr>
@@ -308,6 +315,7 @@
       <w:r>
         <w:rPr>
           <w:rFonts w:ascii="ArialMT" w:hAnsi="ArialMT" w:cs="ArialMT"/>
+          <w:b/>
           <w:color w:val="1F3864" w:themeColor="accent5" w:themeShade="80"/>
           <w:lang w:val="en-US"/>
         </w:rPr>
@@ -317,6 +325,7 @@
       <w:r>
         <w:rPr>
           <w:rFonts w:ascii="ArialMT" w:hAnsi="ArialMT" w:cs="ArialMT"/>
+          <w:b/>
           <w:color w:val="1F3864" w:themeColor="accent5" w:themeShade="80"/>
           <w:lang w:val="en-US"/>
         </w:rPr>
@@ -326,6 +335,7 @@
       <w:r>
         <w:rPr>
           <w:rFonts w:ascii="ArialMT" w:hAnsi="ArialMT" w:cs="ArialMT"/>
+          <w:b/>
           <w:color w:val="1F3864" w:themeColor="accent5" w:themeShade="80"/>
           <w:lang w:val="en-US"/>
         </w:rPr>
@@ -335,6 +345,7 @@
       <w:r>
         <w:rPr>
           <w:rFonts w:ascii="ArialMT" w:hAnsi="ArialMT" w:cs="ArialMT"/>
+          <w:b/>
           <w:color w:val="1F3864" w:themeColor="accent5" w:themeShade="80"/>
           <w:lang w:val="en-US"/>
         </w:rPr>
@@ -344,6 +355,7 @@
       <w:r>
         <w:rPr>
           <w:rFonts w:ascii="ArialMT" w:hAnsi="ArialMT" w:cs="ArialMT"/>
+          <w:b/>
           <w:color w:val="1F3864" w:themeColor="accent5" w:themeShade="80"/>
           <w:lang w:val="en-US"/>
         </w:rPr>
@@ -353,6 +365,7 @@
       <w:r>
         <w:rPr>
           <w:rFonts w:ascii="ArialMT" w:hAnsi="ArialMT" w:cs="ArialMT"/>
+          <w:b/>
           <w:color w:val="1F3864" w:themeColor="accent5" w:themeShade="80"/>
           <w:lang w:val="en-US"/>
         </w:rPr>
@@ -362,6 +375,7 @@
       <w:r>
         <w:rPr>
           <w:rFonts w:ascii="ArialMT" w:hAnsi="ArialMT" w:cs="ArialMT"/>
+          <w:b/>
           <w:color w:val="1F3864" w:themeColor="accent5" w:themeShade="80"/>
           <w:lang w:val="en-US"/>
         </w:rPr>
@@ -371,6 +385,7 @@
       <w:r>
         <w:rPr>
           <w:rFonts w:ascii="ArialMT" w:hAnsi="ArialMT" w:cs="ArialMT"/>
+          <w:b/>
           <w:color w:val="1F3864" w:themeColor="accent5" w:themeShade="80"/>
           <w:lang w:val="en-US"/>
         </w:rPr>
@@ -380,6 +395,7 @@
       <w:r>
         <w:rPr>
           <w:rFonts w:ascii="ArialMT" w:hAnsi="ArialMT" w:cs="ArialMT"/>
+          <w:b/>
           <w:color w:val="1F3864" w:themeColor="accent5" w:themeShade="80"/>
           <w:lang w:val="en-US"/>
         </w:rPr>
@@ -389,6 +405,7 @@
       <w:r>
         <w:rPr>
           <w:rFonts w:ascii="ArialMT" w:hAnsi="ArialMT" w:cs="ArialMT"/>
+          <w:b/>
           <w:color w:val="1F3864" w:themeColor="accent5" w:themeShade="80"/>
           <w:lang w:val="en-US"/>
         </w:rPr>
@@ -474,6 +491,8 @@
           <w:lang w:val="en-US"/>
         </w:rPr>
       </w:pPr>
+      <w:bookmarkStart w:id="0" w:name="_GoBack"/>
+      <w:bookmarkEnd w:id="0"/>
     </w:p>
     <w:p>
       <w:pPr>
@@ -484,12 +503,14 @@
         <w:jc w:val="both"/>
         <w:rPr>
           <w:rFonts w:ascii="ArialMT" w:hAnsi="ArialMT" w:cs="ArialMT"/>
-          <w:lang w:val="en-US"/>
-        </w:rPr>
-      </w:pPr>
-      <w:r>
-        <w:rPr>
-          <w:rFonts w:ascii="ArialMT" w:hAnsi="ArialMT" w:cs="ArialMT"/>
+          <w:b/>
+          <w:lang w:val="en-US"/>
+        </w:rPr>
+      </w:pPr>
+      <w:r>
+        <w:rPr>
+          <w:rFonts w:ascii="ArialMT" w:hAnsi="ArialMT" w:cs="ArialMT"/>
+          <w:b/>
           <w:lang w:val="en-US"/>
         </w:rPr>
         <w:t xml:space="preserve">The bottleneck of the code will be the </w:t>
@@ -498,6 +519,7 @@
       <w:r>
         <w:rPr>
           <w:rFonts w:ascii="ArialMT" w:hAnsi="ArialMT" w:cs="ArialMT"/>
+          <w:b/>
           <w:lang w:val="en-US"/>
         </w:rPr>
         <w:t>r_msg_data</w:t>
@@ -506,6 +528,7 @@
       <w:r>
         <w:rPr>
           <w:rFonts w:ascii="ArialMT" w:hAnsi="ArialMT" w:cs="ArialMT"/>
+          <w:b/>
           <w:lang w:val="en-US"/>
         </w:rPr>
         <w:t xml:space="preserve"> part in the payload state, which has </w:t>
@@ -514,6 +537,7 @@
       <w:r>
         <w:rPr>
           <w:rFonts w:ascii="ArialMT" w:hAnsi="ArialMT" w:cs="ArialMT"/>
+          <w:b/>
           <w:lang w:val="en-US"/>
         </w:rPr>
         <w:t>4</w:t>
@@ -522,6 +546,7 @@
       <w:r>
         <w:rPr>
           <w:rFonts w:ascii="ArialMT" w:hAnsi="ArialMT" w:cs="ArialMT"/>
+          <w:b/>
           <w:lang w:val="en-US"/>
         </w:rPr>
         <w:t xml:space="preserve"> MUX + 1 MUX CONCAT</w:t>
@@ -676,13 +701,15 @@
         <w:jc w:val="both"/>
         <w:rPr>
           <w:rFonts w:ascii="ArialMT" w:hAnsi="ArialMT" w:cs="ArialMT"/>
-          <w:color w:val="1F3864" w:themeColor="accent5" w:themeShade="80"/>
-          <w:lang w:val="en-US"/>
-        </w:rPr>
-      </w:pPr>
-      <w:r>
-        <w:rPr>
-          <w:rFonts w:ascii="ArialMT" w:hAnsi="ArialMT" w:cs="ArialMT"/>
+          <w:b/>
+          <w:color w:val="1F3864" w:themeColor="accent5" w:themeShade="80"/>
+          <w:lang w:val="en-US"/>
+        </w:rPr>
+      </w:pPr>
+      <w:r>
+        <w:rPr>
+          <w:rFonts w:ascii="ArialMT" w:hAnsi="ArialMT" w:cs="ArialMT"/>
+          <w:b/>
           <w:color w:val="1F3864" w:themeColor="accent5" w:themeShade="80"/>
           <w:lang w:val="en-US"/>
         </w:rPr>
@@ -691,6 +718,7 @@
       <w:r>
         <w:rPr>
           <w:rFonts w:ascii="ArialMT" w:hAnsi="ArialMT" w:cs="ArialMT"/>
+          <w:b/>
           <w:color w:val="1F3864" w:themeColor="accent5" w:themeShade="80"/>
           <w:lang w:val="en-US"/>
         </w:rPr>
@@ -700,6 +728,7 @@
       <w:r>
         <w:rPr>
           <w:rFonts w:ascii="ArialMT" w:hAnsi="ArialMT" w:cs="ArialMT"/>
+          <w:b/>
           <w:color w:val="1F3864" w:themeColor="accent5" w:themeShade="80"/>
           <w:lang w:val="en-US"/>
         </w:rPr>
@@ -708,6 +737,7 @@
       <w:r>
         <w:rPr>
           <w:rFonts w:ascii="ArialMT" w:hAnsi="ArialMT" w:cs="ArialMT"/>
+          <w:b/>
           <w:color w:val="1F3864" w:themeColor="accent5" w:themeShade="80"/>
           <w:lang w:val="en-US"/>
         </w:rPr>
@@ -717,6 +747,7 @@
       <w:r>
         <w:rPr>
           <w:rFonts w:ascii="ArialMT" w:hAnsi="ArialMT" w:cs="ArialMT"/>
+          <w:b/>
           <w:color w:val="1F3864" w:themeColor="accent5" w:themeShade="80"/>
           <w:lang w:val="en-US"/>
         </w:rPr>
@@ -726,6 +757,7 @@
       <w:r>
         <w:rPr>
           <w:rFonts w:ascii="ArialMT" w:hAnsi="ArialMT" w:cs="ArialMT"/>
+          <w:b/>
           <w:color w:val="1F3864" w:themeColor="accent5" w:themeShade="80"/>
           <w:lang w:val="en-US"/>
         </w:rPr>
@@ -735,6 +767,7 @@
       <w:r>
         <w:rPr>
           <w:rFonts w:ascii="ArialMT" w:hAnsi="ArialMT" w:cs="ArialMT"/>
+          <w:b/>
           <w:color w:val="1F3864" w:themeColor="accent5" w:themeShade="80"/>
           <w:lang w:val="en-US"/>
         </w:rPr>
@@ -743,6 +776,7 @@
       <w:r>
         <w:rPr>
           <w:rFonts w:ascii="ArialMT" w:hAnsi="ArialMT" w:cs="ArialMT"/>
+          <w:b/>
           <w:color w:val="1F3864" w:themeColor="accent5" w:themeShade="80"/>
           <w:lang w:val="en-US"/>
         </w:rPr>
@@ -752,6 +786,7 @@
       <w:r>
         <w:rPr>
           <w:rFonts w:ascii="ArialMT" w:hAnsi="ArialMT" w:cs="ArialMT"/>
+          <w:b/>
           <w:color w:val="1F3864" w:themeColor="accent5" w:themeShade="80"/>
           <w:lang w:val="en-US"/>
         </w:rPr>
@@ -761,6 +796,7 @@
       <w:r>
         <w:rPr>
           <w:rFonts w:ascii="ArialMT" w:hAnsi="ArialMT" w:cs="ArialMT"/>
+          <w:b/>
           <w:color w:val="1F3864" w:themeColor="accent5" w:themeShade="80"/>
           <w:lang w:val="en-US"/>
         </w:rPr>
@@ -770,6 +806,7 @@
       <w:r>
         <w:rPr>
           <w:rFonts w:ascii="ArialMT" w:hAnsi="ArialMT" w:cs="ArialMT"/>
+          <w:b/>
           <w:color w:val="1F3864" w:themeColor="accent5" w:themeShade="80"/>
           <w:lang w:val="en-US"/>
         </w:rPr>
@@ -779,6 +816,7 @@
       <w:r>
         <w:rPr>
           <w:rFonts w:ascii="ArialMT" w:hAnsi="ArialMT" w:cs="ArialMT"/>
+          <w:b/>
           <w:color w:val="1F3864" w:themeColor="accent5" w:themeShade="80"/>
           <w:lang w:val="en-US"/>
         </w:rPr>
@@ -797,8 +835,6 @@
           <w:lang w:val="en-US"/>
         </w:rPr>
       </w:pPr>
-      <w:bookmarkStart w:id="0" w:name="_GoBack"/>
-      <w:bookmarkEnd w:id="0"/>
     </w:p>
     <w:p>
       <w:pPr>
@@ -826,6 +862,7 @@
         <w:jc w:val="both"/>
         <w:rPr>
           <w:rFonts w:ascii="Arial" w:hAnsi="Arial" w:cs="Arial"/>
+          <w:b/>
           <w:color w:val="1F3864" w:themeColor="accent5" w:themeShade="80"/>
           <w:lang w:val="en-US"/>
         </w:rPr>
@@ -833,6 +870,7 @@
       <w:r>
         <w:rPr>
           <w:rFonts w:ascii="Arial" w:hAnsi="Arial" w:cs="Arial"/>
+          <w:b/>
           <w:color w:val="1F3864" w:themeColor="accent5" w:themeShade="80"/>
           <w:lang w:val="en-US"/>
         </w:rPr>
@@ -841,6 +879,7 @@
       <w:r>
         <w:rPr>
           <w:rFonts w:ascii="Arial" w:hAnsi="Arial" w:cs="Arial"/>
+          <w:b/>
           <w:color w:val="1F3864" w:themeColor="accent5" w:themeShade="80"/>
           <w:lang w:val="en-US"/>
         </w:rPr>
@@ -849,6 +888,7 @@
       <w:r>
         <w:rPr>
           <w:rFonts w:ascii="Arial" w:hAnsi="Arial" w:cs="Arial"/>
+          <w:b/>
           <w:color w:val="1F3864" w:themeColor="accent5" w:themeShade="80"/>
           <w:lang w:val="en-US"/>
         </w:rPr>
@@ -857,6 +897,7 @@
       <w:r>
         <w:rPr>
           <w:rFonts w:ascii="Arial" w:hAnsi="Arial" w:cs="Arial"/>
+          <w:b/>
           <w:color w:val="1F3864" w:themeColor="accent5" w:themeShade="80"/>
           <w:lang w:val="en-US"/>
         </w:rPr>
@@ -865,6 +906,7 @@
       <w:r>
         <w:rPr>
           <w:rFonts w:ascii="Arial" w:hAnsi="Arial" w:cs="Arial"/>
+          <w:b/>
           <w:color w:val="1F3864" w:themeColor="accent5" w:themeShade="80"/>
           <w:lang w:val="en-US"/>
         </w:rPr>
@@ -873,6 +915,7 @@
       <w:r>
         <w:rPr>
           <w:rFonts w:ascii="Arial" w:hAnsi="Arial" w:cs="Arial"/>
+          <w:b/>
           <w:color w:val="1F3864" w:themeColor="accent5" w:themeShade="80"/>
           <w:lang w:val="en-US"/>
         </w:rPr>
@@ -881,72 +924,101 @@
       <w:r>
         <w:rPr>
           <w:rFonts w:ascii="Arial" w:hAnsi="Arial" w:cs="Arial"/>
-          <w:color w:val="1F3864" w:themeColor="accent5" w:themeShade="80"/>
-          <w:lang w:val="en-US"/>
-        </w:rPr>
-        <w:t xml:space="preserve"> of the speed of the input clock. However, it </w:t>
+          <w:b/>
+          <w:color w:val="1F3864" w:themeColor="accent5" w:themeShade="80"/>
+          <w:lang w:val="en-US"/>
+        </w:rPr>
+        <w:t xml:space="preserve"> of the speed of the input clock. However, it is</w:t>
       </w:r>
       <w:r>
         <w:rPr>
           <w:rFonts w:ascii="Arial" w:hAnsi="Arial" w:cs="Arial"/>
-          <w:color w:val="1F3864" w:themeColor="accent5" w:themeShade="80"/>
-          <w:lang w:val="en-US"/>
-        </w:rPr>
-        <w:t>is</w:t>
+          <w:b/>
+          <w:color w:val="1F3864" w:themeColor="accent5" w:themeShade="80"/>
+          <w:lang w:val="en-US"/>
+        </w:rPr>
+        <w:t xml:space="preserve"> the most simple and most scalable approach</w:t>
       </w:r>
       <w:r>
         <w:rPr>
           <w:rFonts w:ascii="Arial" w:hAnsi="Arial" w:cs="Arial"/>
-          <w:color w:val="1F3864" w:themeColor="accent5" w:themeShade="80"/>
-          <w:lang w:val="en-US"/>
-        </w:rPr>
-        <w:t xml:space="preserve"> the most simple and most scalable approach</w:t>
+          <w:b/>
+          <w:color w:val="1F3864" w:themeColor="accent5" w:themeShade="80"/>
+          <w:lang w:val="en-US"/>
+        </w:rPr>
+        <w:t xml:space="preserve"> if the message length changes</w:t>
       </w:r>
       <w:r>
         <w:rPr>
           <w:rFonts w:ascii="Arial" w:hAnsi="Arial" w:cs="Arial"/>
-          <w:color w:val="1F3864" w:themeColor="accent5" w:themeShade="80"/>
-          <w:lang w:val="en-US"/>
-        </w:rPr>
-        <w:t xml:space="preserve"> if the message length changes</w:t>
+          <w:b/>
+          <w:color w:val="1F3864" w:themeColor="accent5" w:themeShade="80"/>
+          <w:lang w:val="en-US"/>
+        </w:rPr>
+        <w:t xml:space="preserve">. </w:t>
       </w:r>
       <w:r>
         <w:rPr>
           <w:rFonts w:ascii="Arial" w:hAnsi="Arial" w:cs="Arial"/>
-          <w:color w:val="1F3864" w:themeColor="accent5" w:themeShade="80"/>
-          <w:lang w:val="en-US"/>
-        </w:rPr>
-        <w:t xml:space="preserve">. </w:t>
-      </w:r>
+          <w:b/>
+          <w:color w:val="1F3864" w:themeColor="accent5" w:themeShade="80"/>
+          <w:lang w:val="en-US"/>
+        </w:rPr>
+        <w:t xml:space="preserve">As said in </w:t>
+      </w:r>
+      <w:proofErr w:type="gramStart"/>
       <w:r>
         <w:rPr>
           <w:rFonts w:ascii="Arial" w:hAnsi="Arial" w:cs="Arial"/>
-          <w:color w:val="1F3864" w:themeColor="accent5" w:themeShade="80"/>
-          <w:lang w:val="en-US"/>
-        </w:rPr>
-        <w:t xml:space="preserve">As said in </w:t>
+          <w:b/>
+          <w:color w:val="1F3864" w:themeColor="accent5" w:themeShade="80"/>
+          <w:lang w:val="en-US"/>
+        </w:rPr>
+        <w:t>4</w:t>
+      </w:r>
+      <w:proofErr w:type="gramEnd"/>
+      <w:r>
+        <w:rPr>
+          <w:rFonts w:ascii="Arial" w:hAnsi="Arial" w:cs="Arial"/>
+          <w:b/>
+          <w:color w:val="1F3864" w:themeColor="accent5" w:themeShade="80"/>
+          <w:lang w:val="en-US"/>
+        </w:rPr>
+        <w:t>.</w:t>
+      </w:r>
+      <w:r>
+        <w:rPr>
+          <w:rFonts w:ascii="Arial" w:hAnsi="Arial" w:cs="Arial"/>
+          <w:b/>
+          <w:color w:val="1F3864" w:themeColor="accent5" w:themeShade="80"/>
+          <w:lang w:val="en-US"/>
+        </w:rPr>
+        <w:t xml:space="preserve"> </w:t>
       </w:r>
       <w:proofErr w:type="gramStart"/>
       <w:r>
         <w:rPr>
           <w:rFonts w:ascii="Arial" w:hAnsi="Arial" w:cs="Arial"/>
-          <w:color w:val="1F3864" w:themeColor="accent5" w:themeShade="80"/>
-          <w:lang w:val="en-US"/>
-        </w:rPr>
-        <w:t>4.,</w:t>
+          <w:b/>
+          <w:color w:val="1F3864" w:themeColor="accent5" w:themeShade="80"/>
+          <w:lang w:val="en-US"/>
+        </w:rPr>
+        <w:t>this</w:t>
       </w:r>
       <w:proofErr w:type="gramEnd"/>
       <w:r>
         <w:rPr>
           <w:rFonts w:ascii="Arial" w:hAnsi="Arial" w:cs="Arial"/>
-          <w:color w:val="1F3864" w:themeColor="accent5" w:themeShade="80"/>
-          <w:lang w:val="en-US"/>
-        </w:rPr>
-        <w:t xml:space="preserve"> this design should be easy to adapt for different message lengths</w:t>
+          <w:b/>
+          <w:color w:val="1F3864" w:themeColor="accent5" w:themeShade="80"/>
+          <w:lang w:val="en-US"/>
+        </w:rPr>
+        <w:t xml:space="preserve"> design should be easy to adapt for different message lengths</w:t>
       </w:r>
       <w:r>
         <w:rPr>
           <w:rFonts w:ascii="Arial" w:hAnsi="Arial" w:cs="Arial"/>
+          <w:b/>
           <w:color w:val="1F3864" w:themeColor="accent5" w:themeShade="80"/>
           <w:lang w:val="en-US"/>
         </w:rPr>

</xml_diff>